<commit_message>
Added new presentation draft and new bug defect report file
</commit_message>
<xml_diff>
--- a/00. Testing/00. Documentation/00. Test Plan & Strategy Documentation/Test Plan Template- Credersi Vend VERSION 1.docx
+++ b/00. Testing/00. Documentation/00. Test Plan & Strategy Documentation/Test Plan Template- Credersi Vend VERSION 1.docx
@@ -180,9 +180,11 @@
                         <w:pPr>
                           <w:pStyle w:val="ROQBullet1"/>
                         </w:pPr>
+                        <w:proofErr w:type="spellStart"/>
                         <w:r>
                           <w:t>Floz</w:t>
                         </w:r>
+                        <w:proofErr w:type="spellEnd"/>
                       </w:p>
                     </w:tc>
                   </w:tr>
@@ -3010,6 +3012,7 @@
       <w:bookmarkStart w:id="1" w:name="_Toc256774621"/>
       <w:bookmarkStart w:id="2" w:name="_Toc113434289"/>
       <w:r>
+        <w:lastRenderedPageBreak/>
         <w:t>Introduction</w:t>
       </w:r>
       <w:bookmarkEnd w:id="1"/>
@@ -3220,8 +3223,13 @@
       <w:r>
         <w:t xml:space="preserve">, Junit, </w:t>
       </w:r>
-      <w:r>
-        <w:t>Jest and</w:t>
+      <w:proofErr w:type="gramStart"/>
+      <w:r>
+        <w:t>Jest</w:t>
+      </w:r>
+      <w:proofErr w:type="gramEnd"/>
+      <w:r>
+        <w:t xml:space="preserve"> and</w:t>
       </w:r>
       <w:r>
         <w:t xml:space="preserve"> </w:t>
@@ -3451,6 +3459,7 @@
       </w:pPr>
       <w:commentRangeStart w:id="9"/>
       <w:r>
+        <w:lastRenderedPageBreak/>
         <w:t>Note: testing of Credersi-Vend Admin is not aiming to explicitly evaluate the levels of confidence, but instead create a body of evidence from which evaluation of the alpha version can then take place.</w:t>
       </w:r>
       <w:commentRangeEnd w:id="9"/>
@@ -3832,6 +3841,7 @@
       <w:bookmarkStart w:id="10" w:name="_Toc256774625"/>
       <w:bookmarkStart w:id="11" w:name="_Toc113434293"/>
       <w:r>
+        <w:lastRenderedPageBreak/>
         <w:t>Scope</w:t>
       </w:r>
       <w:bookmarkEnd w:id="10"/>
@@ -3976,7 +3986,11 @@
           <w:tcPr>
             <w:tcW w:w="3285" w:type="dxa"/>
           </w:tcPr>
-          <w:p/>
+          <w:p>
+            <w:r>
+              <w:t>1.0.1</w:t>
+            </w:r>
+          </w:p>
         </w:tc>
       </w:tr>
       <w:tr>
@@ -4004,7 +4018,11 @@
           <w:tcPr>
             <w:tcW w:w="3285" w:type="dxa"/>
           </w:tcPr>
-          <w:p/>
+          <w:p>
+            <w:r>
+              <w:t>1.0.1</w:t>
+            </w:r>
+          </w:p>
         </w:tc>
       </w:tr>
       <w:tr>
@@ -4032,7 +4050,11 @@
           <w:tcPr>
             <w:tcW w:w="3285" w:type="dxa"/>
           </w:tcPr>
-          <w:p/>
+          <w:p>
+            <w:r>
+              <w:t>1.0.1</w:t>
+            </w:r>
+          </w:p>
         </w:tc>
       </w:tr>
       <w:tr>
@@ -4078,7 +4100,11 @@
           <w:tcPr>
             <w:tcW w:w="3285" w:type="dxa"/>
           </w:tcPr>
-          <w:p/>
+          <w:p>
+            <w:r>
+              <w:t>1.0.1</w:t>
+            </w:r>
+          </w:p>
         </w:tc>
       </w:tr>
     </w:tbl>
@@ -4361,6 +4387,7 @@
           <w:sz w:val="24"/>
           <w:szCs w:val="24"/>
         </w:rPr>
+        <w:lastRenderedPageBreak/>
         <w:t xml:space="preserve">Test Scope </w:t>
       </w:r>
       <w:r>
@@ -4463,6 +4490,7 @@
       <w:bookmarkStart w:id="20" w:name="_Toc256774630"/>
       <w:bookmarkStart w:id="21" w:name="_Toc113434298"/>
       <w:r>
+        <w:lastRenderedPageBreak/>
         <w:t>Approach</w:t>
       </w:r>
       <w:bookmarkEnd w:id="20"/>
@@ -4655,6 +4683,9 @@
       <w:pPr>
         <w:pStyle w:val="ROQBullet2"/>
       </w:pPr>
+      <w:r>
+        <w:t>JUNIT</w:t>
+      </w:r>
     </w:p>
     <w:p>
       <w:pPr>
@@ -4673,6 +4704,17 @@
       </w:pPr>
       <w:r>
         <w:t xml:space="preserve">Selenium </w:t>
+      </w:r>
+      <w:r>
+        <w:t>with Cucumber</w:t>
+      </w:r>
+    </w:p>
+    <w:p>
+      <w:pPr>
+        <w:pStyle w:val="ROQBullet2"/>
+      </w:pPr>
+      <w:r>
+        <w:t>Selenium with Jest</w:t>
       </w:r>
     </w:p>
     <w:p>
@@ -5092,9 +5134,6 @@
         </w:rPr>
       </w:pPr>
     </w:p>
-    <w:p/>
-    <w:p/>
-    <w:p/>
     <w:p/>
     <w:p/>
     <w:p/>
@@ -6349,7 +6388,15 @@
           </w:tcPr>
           <w:p>
             <w:r>
-              <w:t>Alec, Avais, James</w:t>
+              <w:t xml:space="preserve">Alec, </w:t>
+            </w:r>
+            <w:proofErr w:type="spellStart"/>
+            <w:r>
+              <w:t>Avais</w:t>
+            </w:r>
+            <w:proofErr w:type="spellEnd"/>
+            <w:r>
+              <w:t>, James</w:t>
             </w:r>
           </w:p>
         </w:tc>
@@ -6384,7 +6431,15 @@
           </w:tcPr>
           <w:p>
             <w:r>
-              <w:t>Alec, Avais, James</w:t>
+              <w:t xml:space="preserve">Alec, </w:t>
+            </w:r>
+            <w:proofErr w:type="spellStart"/>
+            <w:r>
+              <w:t>Avais</w:t>
+            </w:r>
+            <w:proofErr w:type="spellEnd"/>
+            <w:r>
+              <w:t>, James</w:t>
             </w:r>
           </w:p>
         </w:tc>
@@ -6419,7 +6474,15 @@
           </w:tcPr>
           <w:p>
             <w:r>
-              <w:t>Alec, Avais, James</w:t>
+              <w:t xml:space="preserve">Alec, </w:t>
+            </w:r>
+            <w:proofErr w:type="spellStart"/>
+            <w:r>
+              <w:t>Avais</w:t>
+            </w:r>
+            <w:proofErr w:type="spellEnd"/>
+            <w:r>
+              <w:t>, James</w:t>
             </w:r>
           </w:p>
         </w:tc>
@@ -6454,7 +6517,15 @@
           </w:tcPr>
           <w:p>
             <w:r>
-              <w:t>Alec, Avais, James</w:t>
+              <w:t xml:space="preserve">Alec, </w:t>
+            </w:r>
+            <w:proofErr w:type="spellStart"/>
+            <w:r>
+              <w:t>Avais</w:t>
+            </w:r>
+            <w:proofErr w:type="spellEnd"/>
+            <w:r>
+              <w:t>, James</w:t>
             </w:r>
           </w:p>
         </w:tc>
@@ -6555,6 +6626,7 @@
       <w:bookmarkStart w:id="40" w:name="_Toc256774640"/>
       <w:bookmarkStart w:id="41" w:name="_Toc113434308"/>
       <w:r>
+        <w:lastRenderedPageBreak/>
         <w:t>Test Environment Needs</w:t>
       </w:r>
       <w:bookmarkEnd w:id="40"/>
@@ -6943,6 +7015,7 @@
       <w:bookmarkStart w:id="42" w:name="_Toc256774641"/>
       <w:bookmarkStart w:id="43" w:name="_Toc113434309"/>
       <w:r>
+        <w:lastRenderedPageBreak/>
         <w:t>Test Data Needs</w:t>
       </w:r>
       <w:bookmarkEnd w:id="42"/>
@@ -6985,6 +7058,7 @@
       <w:bookmarkStart w:id="44" w:name="_Toc256774642"/>
       <w:bookmarkStart w:id="45" w:name="_Toc113434310"/>
       <w:r>
+        <w:lastRenderedPageBreak/>
         <w:t>Staffing and Training Needs</w:t>
       </w:r>
       <w:bookmarkEnd w:id="44"/>
@@ -7056,6 +7130,7 @@
       <w:bookmarkStart w:id="46" w:name="_Toc256774643"/>
       <w:bookmarkStart w:id="47" w:name="_Toc113434311"/>
       <w:r>
+        <w:lastRenderedPageBreak/>
         <w:t>Test and Defect Management</w:t>
       </w:r>
       <w:bookmarkEnd w:id="46"/>
@@ -7170,6 +7245,7 @@
         </w:rPr>
         <w:t xml:space="preserve">test results will </w:t>
       </w:r>
+      <w:proofErr w:type="gramStart"/>
       <w:r>
         <w:rPr>
           <w:i w:val="0"/>
@@ -7177,6 +7253,7 @@
         </w:rPr>
         <w:t>recorded</w:t>
       </w:r>
+      <w:proofErr w:type="gramEnd"/>
       <w:r>
         <w:rPr>
           <w:i w:val="0"/>
@@ -7493,6 +7570,7 @@
       <w:bookmarkStart w:id="52" w:name="_Toc256774646"/>
       <w:bookmarkStart w:id="53" w:name="_Toc113434314"/>
       <w:r>
+        <w:lastRenderedPageBreak/>
         <w:t>Assumptions</w:t>
       </w:r>
       <w:bookmarkEnd w:id="52"/>
@@ -7751,6 +7829,7 @@
       </w:pPr>
       <w:bookmarkStart w:id="55" w:name="_Toc113434315"/>
       <w:r>
+        <w:lastRenderedPageBreak/>
         <w:t>Constraints</w:t>
       </w:r>
       <w:bookmarkEnd w:id="54"/>
@@ -7901,8 +7980,13 @@
           </w:tcPr>
           <w:p>
             <w:r>
-              <w:t>Alec &amp; Avais</w:t>
-            </w:r>
+              <w:t xml:space="preserve">Alec &amp; </w:t>
+            </w:r>
+            <w:proofErr w:type="spellStart"/>
+            <w:r>
+              <w:t>Avais</w:t>
+            </w:r>
+            <w:proofErr w:type="spellEnd"/>
           </w:p>
         </w:tc>
         <w:tc>
@@ -8025,6 +8109,7 @@
       </w:pPr>
       <w:bookmarkStart w:id="57" w:name="_Toc113434316"/>
       <w:r>
+        <w:lastRenderedPageBreak/>
         <w:t>Risks</w:t>
       </w:r>
       <w:bookmarkEnd w:id="56"/>
@@ -8159,7 +8244,13 @@
           </w:tcPr>
           <w:p>
             <w:r>
-              <w:t>Lost/corruted files</w:t>
+              <w:t>Lost/corru</w:t>
+            </w:r>
+            <w:r>
+              <w:t>p</w:t>
+            </w:r>
+            <w:r>
+              <w:t>ted files</w:t>
             </w:r>
           </w:p>
         </w:tc>
@@ -8327,6 +8418,7 @@
       </w:pPr>
       <w:bookmarkStart w:id="59" w:name="_Toc113434317"/>
       <w:r>
+        <w:lastRenderedPageBreak/>
         <w:t>Templates</w:t>
       </w:r>
       <w:bookmarkEnd w:id="58"/>
@@ -8392,6 +8484,7 @@
       <w:bookmarkStart w:id="61" w:name="_Toc256774650"/>
       <w:bookmarkStart w:id="62" w:name="_Toc113434318"/>
       <w:r>
+        <w:lastRenderedPageBreak/>
         <w:t>Document Control</w:t>
       </w:r>
       <w:bookmarkEnd w:id="60"/>
@@ -9209,6 +9302,7 @@
           <w:sz w:val="24"/>
           <w:szCs w:val="24"/>
         </w:rPr>
+        <w:lastRenderedPageBreak/>
         <w:t>Referenced Documents</w:t>
       </w:r>
       <w:bookmarkEnd w:id="72"/>
@@ -9434,6 +9528,7 @@
           <w:sz w:val="24"/>
           <w:szCs w:val="24"/>
         </w:rPr>
+        <w:lastRenderedPageBreak/>
         <w:t>Document Sign-off</w:t>
       </w:r>
       <w:bookmarkEnd w:id="75"/>
@@ -12671,10 +12766,6 @@
 </file>
 
 <file path=customXml/item1.xml><?xml version="1.0" encoding="utf-8"?>
-<b:Sources xmlns:b="http://schemas.openxmlformats.org/officeDocument/2006/bibliography" xmlns="http://schemas.openxmlformats.org/officeDocument/2006/bibliography" SelectedStyle="\APA.XSL" StyleName="APA"/>
-</file>
-
-<file path=customXml/item2.xml><?xml version="1.0" encoding="utf-8"?>
 <?mso-contentType ?>
 <FormTemplates xmlns="http://schemas.microsoft.com/sharepoint/v3/contenttype/forms">
   <Display>DocumentLibraryForm</Display>
@@ -12683,7 +12774,17 @@
 </FormTemplates>
 </file>
 
+<file path=customXml/item2.xml><?xml version="1.0" encoding="utf-8"?>
+<b:Sources xmlns:b="http://schemas.openxmlformats.org/officeDocument/2006/bibliography" xmlns="http://schemas.openxmlformats.org/officeDocument/2006/bibliography" SelectedStyle="\APA.XSL" StyleName="APA"/>
+</file>
+
 <file path=customXml/item3.xml><?xml version="1.0" encoding="utf-8"?>
+<p:properties xmlns:p="http://schemas.microsoft.com/office/2006/metadata/properties" xmlns:xsi="http://www.w3.org/2001/XMLSchema-instance" xmlns:pc="http://schemas.microsoft.com/office/infopath/2007/PartnerControls">
+  <documentManagement/>
+</p:properties>
+</file>
+
+<file path=customXml/item4.xml><?xml version="1.0" encoding="utf-8"?>
 <ct:contentTypeSchema xmlns:ct="http://schemas.microsoft.com/office/2006/metadata/contentType" xmlns:ma="http://schemas.microsoft.com/office/2006/metadata/properties/metaAttributes" ct:_="" ma:_="" ma:contentTypeName="Document" ma:contentTypeID="0x01010084CEDDB46CDD684A82160EA59B4B232A" ma:contentTypeVersion="12" ma:contentTypeDescription="Create a new document." ma:contentTypeScope="" ma:versionID="e90b6f2dcf914174b3b2ce0c34bc998a">
   <xsd:schema xmlns:xsd="http://www.w3.org/2001/XMLSchema" xmlns:xs="http://www.w3.org/2001/XMLSchema" xmlns:p="http://schemas.microsoft.com/office/2006/metadata/properties" xmlns:ns2="a70c8d82-846b-4982-9085-68cde15b65e1" xmlns:ns3="25ee2663-a744-43a5-a67c-3944b3209eda" targetNamespace="http://schemas.microsoft.com/office/2006/metadata/properties" ma:root="true" ma:fieldsID="a11d0e8172ca7a7dd049ee7e9753a5fe" ns2:_="" ns3:_="">
     <xsd:import namespace="a70c8d82-846b-4982-9085-68cde15b65e1"/>
@@ -12900,13 +13001,15 @@
 </ct:contentTypeSchema>
 </file>
 
-<file path=customXml/item4.xml><?xml version="1.0" encoding="utf-8"?>
-<p:properties xmlns:p="http://schemas.microsoft.com/office/2006/metadata/properties" xmlns:xsi="http://www.w3.org/2001/XMLSchema-instance" xmlns:pc="http://schemas.microsoft.com/office/infopath/2007/PartnerControls">
-  <documentManagement/>
-</p:properties>
+<file path=customXml/itemProps1.xml><?xml version="1.0" encoding="utf-8"?>
+<ds:datastoreItem xmlns:ds="http://schemas.openxmlformats.org/officeDocument/2006/customXml" ds:itemID="{237F380C-97A2-44DE-804A-677CC40A5DE0}">
+  <ds:schemaRefs>
+    <ds:schemaRef ds:uri="http://schemas.microsoft.com/sharepoint/v3/contenttype/forms"/>
+  </ds:schemaRefs>
+</ds:datastoreItem>
 </file>
 
-<file path=customXml/itemProps1.xml><?xml version="1.0" encoding="utf-8"?>
+<file path=customXml/itemProps2.xml><?xml version="1.0" encoding="utf-8"?>
 <ds:datastoreItem xmlns:ds="http://schemas.openxmlformats.org/officeDocument/2006/customXml" ds:itemID="{29EF6709-CE92-4E76-B4B3-5CB631C23BE1}">
   <ds:schemaRefs>
     <ds:schemaRef ds:uri="http://schemas.openxmlformats.org/officeDocument/2006/bibliography"/>
@@ -12914,15 +13017,16 @@
 </ds:datastoreItem>
 </file>
 
-<file path=customXml/itemProps2.xml><?xml version="1.0" encoding="utf-8"?>
-<ds:datastoreItem xmlns:ds="http://schemas.openxmlformats.org/officeDocument/2006/customXml" ds:itemID="{237F380C-97A2-44DE-804A-677CC40A5DE0}">
+<file path=customXml/itemProps3.xml><?xml version="1.0" encoding="utf-8"?>
+<ds:datastoreItem xmlns:ds="http://schemas.openxmlformats.org/officeDocument/2006/customXml" ds:itemID="{306CABEB-72F1-4948-B6DC-67499C6B6655}">
   <ds:schemaRefs>
-    <ds:schemaRef ds:uri="http://schemas.microsoft.com/sharepoint/v3/contenttype/forms"/>
+    <ds:schemaRef ds:uri="http://schemas.microsoft.com/office/2006/metadata/properties"/>
+    <ds:schemaRef ds:uri="http://schemas.microsoft.com/office/infopath/2007/PartnerControls"/>
   </ds:schemaRefs>
 </ds:datastoreItem>
 </file>
 
-<file path=customXml/itemProps3.xml><?xml version="1.0" encoding="utf-8"?>
+<file path=customXml/itemProps4.xml><?xml version="1.0" encoding="utf-8"?>
 <ds:datastoreItem xmlns:ds="http://schemas.openxmlformats.org/officeDocument/2006/customXml" ds:itemID="{CE70575D-D0FD-4638-B97C-09738864523A}">
   <ds:schemaRefs>
     <ds:schemaRef ds:uri="http://schemas.microsoft.com/office/2006/metadata/contentType"/>
@@ -12939,13 +13043,4 @@
     <ds:schemaRef ds:uri="http://schemas.microsoft.com/internal/obd"/>
   </ds:schemaRefs>
 </ds:datastoreItem>
-</file>
-
-<file path=customXml/itemProps4.xml><?xml version="1.0" encoding="utf-8"?>
-<ds:datastoreItem xmlns:ds="http://schemas.openxmlformats.org/officeDocument/2006/customXml" ds:itemID="{306CABEB-72F1-4948-B6DC-67499C6B6655}">
-  <ds:schemaRefs>
-    <ds:schemaRef ds:uri="http://schemas.microsoft.com/office/2006/metadata/properties"/>
-    <ds:schemaRef ds:uri="http://schemas.microsoft.com/office/infopath/2007/PartnerControls"/>
-  </ds:schemaRefs>
-</ds:datastoreItem>
 </file>
</xml_diff>